<commit_message>
finish case study 2
</commit_message>
<xml_diff>
--- a/Case Study 2/Farrow_Matt_case_study_2.docx
+++ b/Case Study 2/Farrow_Matt_case_study_2.docx
@@ -379,24 +379,14 @@
       <w:r>
         <w:t xml:space="preserve">Table </w:t>
       </w:r>
-      <w:r>
-        <w:fldChar w:fldCharType="begin"/>
-      </w:r>
-      <w:r>
-        <w:instrText xml:space="preserve"> SEQ Table \* ARABIC </w:instrText>
-      </w:r>
-      <w:r>
-        <w:fldChar w:fldCharType="separate"/>
-      </w:r>
-      <w:r>
-        <w:rPr>
-          <w:noProof/>
-        </w:rPr>
-        <w:t>1</w:t>
-      </w:r>
-      <w:r>
-        <w:fldChar w:fldCharType="end"/>
-      </w:r>
+      <w:fldSimple w:instr=" SEQ Table \* ARABIC ">
+        <w:r>
+          <w:rPr>
+            <w:noProof/>
+          </w:rPr>
+          <w:t>1</w:t>
+        </w:r>
+      </w:fldSimple>
       <w:r>
         <w:t>: Missing Data</w:t>
       </w:r>
@@ -416,10 +406,7 @@
       </w:r>
       <w:proofErr w:type="spellEnd"/>
       <w:r>
-        <w:t xml:space="preserve"> </w:t>
-      </w:r>
-      <w:r>
-        <w:t xml:space="preserve">and </w:t>
+        <w:t xml:space="preserve"> and </w:t>
       </w:r>
       <w:proofErr w:type="spellStart"/>
       <w:r>
@@ -719,7 +706,7 @@
       <w:tblGrid>
         <w:gridCol w:w="1296"/>
         <w:gridCol w:w="1516"/>
-        <w:gridCol w:w="1296"/>
+        <w:gridCol w:w="3600"/>
       </w:tblGrid>
       <w:tr>
         <w:trPr>
@@ -756,7 +743,7 @@
         </w:tc>
         <w:tc>
           <w:tcPr>
-            <w:tcW w:w="1296" w:type="dxa"/>
+            <w:tcW w:w="3600" w:type="dxa"/>
           </w:tcPr>
           <w:p>
             <w:pPr>
@@ -803,7 +790,7 @@
         </w:tc>
         <w:tc>
           <w:tcPr>
-            <w:tcW w:w="1296" w:type="dxa"/>
+            <w:tcW w:w="3600" w:type="dxa"/>
           </w:tcPr>
           <w:p>
             <w:pPr>
@@ -847,7 +834,7 @@
         </w:tc>
         <w:tc>
           <w:tcPr>
-            <w:tcW w:w="1296" w:type="dxa"/>
+            <w:tcW w:w="3600" w:type="dxa"/>
           </w:tcPr>
           <w:p>
             <w:pPr>
@@ -891,7 +878,7 @@
         </w:tc>
         <w:tc>
           <w:tcPr>
-            <w:tcW w:w="1296" w:type="dxa"/>
+            <w:tcW w:w="3600" w:type="dxa"/>
           </w:tcPr>
           <w:p>
             <w:pPr>
@@ -938,7 +925,7 @@
         </w:tc>
         <w:tc>
           <w:tcPr>
-            <w:tcW w:w="1296" w:type="dxa"/>
+            <w:tcW w:w="3600" w:type="dxa"/>
           </w:tcPr>
           <w:p>
             <w:pPr>
@@ -982,7 +969,7 @@
         </w:tc>
         <w:tc>
           <w:tcPr>
-            <w:tcW w:w="1296" w:type="dxa"/>
+            <w:tcW w:w="3600" w:type="dxa"/>
           </w:tcPr>
           <w:p>
             <w:pPr>
@@ -1026,7 +1013,7 @@
         </w:tc>
         <w:tc>
           <w:tcPr>
-            <w:tcW w:w="1296" w:type="dxa"/>
+            <w:tcW w:w="3600" w:type="dxa"/>
           </w:tcPr>
           <w:p>
             <w:pPr>
@@ -1050,24 +1037,14 @@
       <w:r>
         <w:t xml:space="preserve">Table </w:t>
       </w:r>
-      <w:r>
-        <w:fldChar w:fldCharType="begin"/>
-      </w:r>
-      <w:r>
-        <w:instrText xml:space="preserve"> SEQ Table \* ARABIC </w:instrText>
-      </w:r>
-      <w:r>
-        <w:fldChar w:fldCharType="separate"/>
-      </w:r>
-      <w:r>
-        <w:rPr>
-          <w:noProof/>
-        </w:rPr>
-        <w:t>2</w:t>
-      </w:r>
-      <w:r>
-        <w:fldChar w:fldCharType="end"/>
-      </w:r>
+      <w:fldSimple w:instr=" SEQ Table \* ARABIC ">
+        <w:r>
+          <w:rPr>
+            <w:noProof/>
+          </w:rPr>
+          <w:t>2</w:t>
+        </w:r>
+      </w:fldSimple>
       <w:r>
         <w:t xml:space="preserve">: </w:t>
       </w:r>
@@ -1155,7 +1132,25 @@
         <w:rPr>
           <w:rFonts w:ascii="Times New Roman" w:hAnsi="Times New Roman"/>
         </w:rPr>
-        <w:t xml:space="preserve"> examined.</w:t>
+        <w:t xml:space="preserve"> examined</w:t>
+      </w:r>
+      <w:r>
+        <w:rPr>
+          <w:rFonts w:ascii="Times New Roman" w:hAnsi="Times New Roman"/>
+        </w:rPr>
+        <w:t xml:space="preserve"> and we see that out final score was approximately </w:t>
+      </w:r>
+      <w:r>
+        <w:rPr>
+          <w:rFonts w:ascii="Times New Roman" w:hAnsi="Times New Roman"/>
+        </w:rPr>
+        <w:t>0.</w:t>
+      </w:r>
+      <w:r>
+        <w:rPr>
+          <w:rFonts w:ascii="Times New Roman" w:hAnsi="Times New Roman"/>
+        </w:rPr>
+        <w:t xml:space="preserve">65. </w:t>
       </w:r>
     </w:p>
     <w:p/>
@@ -1277,7 +1272,6 @@
         <w:pStyle w:val="Heading2"/>
       </w:pPr>
       <w:r>
-        <w:lastRenderedPageBreak/>
         <w:t>3.2</w:t>
       </w:r>
       <w:r>
@@ -1429,10 +1423,7 @@
               <w:ind w:firstLine="0"/>
             </w:pPr>
             <w:r>
-              <w:t>+</w:t>
-            </w:r>
-            <w:r>
-              <w:t xml:space="preserve"> </w:t>
+              <w:t xml:space="preserve">+ </w:t>
             </w:r>
             <w:r>
               <w:t>0.127</w:t>
@@ -1476,10 +1467,7 @@
               <w:ind w:firstLine="0"/>
             </w:pPr>
             <w:r>
-              <w:t>+</w:t>
-            </w:r>
-            <w:r>
-              <w:t xml:space="preserve"> </w:t>
+              <w:t xml:space="preserve">+ </w:t>
             </w:r>
             <w:r>
               <w:t>0.093</w:t>
@@ -1511,6 +1499,7 @@
                 <w:sz w:val="16"/>
                 <w:szCs w:val="16"/>
               </w:rPr>
+              <w:lastRenderedPageBreak/>
               <w:t>Diag1_Circulatory</w:t>
             </w:r>
           </w:p>
@@ -1524,10 +1513,7 @@
               <w:ind w:firstLine="0"/>
             </w:pPr>
             <w:r>
-              <w:t>+</w:t>
-            </w:r>
-            <w:r>
-              <w:t xml:space="preserve"> 0.080</w:t>
+              <w:t>+ 0.080</w:t>
             </w:r>
           </w:p>
         </w:tc>
@@ -1571,10 +1557,7 @@
               <w:ind w:firstLine="0"/>
             </w:pPr>
             <w:r>
-              <w:t>+</w:t>
-            </w:r>
-            <w:r>
-              <w:t xml:space="preserve"> 0.077</w:t>
+              <w:t>+ 0.077</w:t>
             </w:r>
           </w:p>
         </w:tc>
@@ -1618,10 +1601,7 @@
               <w:ind w:firstLine="0"/>
             </w:pPr>
             <w:r>
-              <w:t>+</w:t>
-            </w:r>
-            <w:r>
-              <w:t xml:space="preserve"> 0.060</w:t>
+              <w:t>+ 0.060</w:t>
             </w:r>
           </w:p>
         </w:tc>
@@ -1956,198 +1936,63 @@
         <w:spacing w:line="276" w:lineRule="auto"/>
       </w:pPr>
       <w:r>
-        <w:t xml:space="preserve">In examining the top five coefficients of each model, additional work may have been needed to avoid potential multicollinearity as both models contained high performing coefficients that appear as though they may be correlated. It is also interesting to note that the coefficients of the L1 (LASSO) model have a much narrower distribution; </w:t>
+        <w:t xml:space="preserve">Based on the results of the model, </w:t>
+      </w:r>
+      <w:proofErr w:type="spellStart"/>
+      <w:r>
+        <w:rPr>
+          <w:rFonts w:ascii="Operator Mono Light" w:hAnsi="Operator Mono Light"/>
+          <w:sz w:val="16"/>
+          <w:szCs w:val="16"/>
+        </w:rPr>
+        <w:t>number_inpatient</w:t>
+      </w:r>
+      <w:proofErr w:type="spellEnd"/>
+      <w:r>
+        <w:rPr>
+          <w:sz w:val="16"/>
+          <w:szCs w:val="16"/>
+        </w:rPr>
+        <w:t xml:space="preserve"> </w:t>
       </w:r>
       <w:r>
-        <w:lastRenderedPageBreak/>
-        <w:t xml:space="preserve">within the L2 (Ridge) model, the top two performing coefficients were significantly separated from the next values. </w:t>
+        <w:t xml:space="preserve">and </w:t>
       </w:r>
-    </w:p>
-    <w:p>
-      <w:pPr>
-        <w:pStyle w:val="Heading1"/>
-      </w:pPr>
+      <w:proofErr w:type="spellStart"/>
       <w:r>
-        <w:lastRenderedPageBreak/>
-        <w:t>Appendix</w:t>
+        <w:rPr>
+          <w:rFonts w:ascii="Operator Mono Light" w:hAnsi="Operator Mono Light"/>
+          <w:sz w:val="16"/>
+          <w:szCs w:val="16"/>
+        </w:rPr>
+        <w:t>number_diagnoses</w:t>
       </w:r>
-    </w:p>
-    <w:p>
-      <w:pPr>
-        <w:pStyle w:val="Heading2"/>
-      </w:pPr>
+      <w:proofErr w:type="spellEnd"/>
       <w:r>
-        <w:t>Sources</w:t>
+        <w:rPr>
+          <w:sz w:val="16"/>
+          <w:szCs w:val="16"/>
+        </w:rPr>
+        <w:t xml:space="preserve"> </w:t>
       </w:r>
-    </w:p>
-    <w:p>
-      <w:pPr>
-        <w:pStyle w:val="reference"/>
-        <w:numPr>
-          <w:ilvl w:val="0"/>
-          <w:numId w:val="37"/>
-        </w:numPr>
-      </w:pPr>
-      <w:hyperlink r:id="rId10" w:anchor="model-evaluation" w:history="1">
-        <w:r>
-          <w:rPr>
-            <w:rStyle w:val="Hyperlink"/>
-          </w:rPr>
-          <w:t>Lasso Regression with Python</w:t>
-        </w:r>
-      </w:hyperlink>
-    </w:p>
-    <w:p>
-      <w:pPr>
-        <w:pStyle w:val="reference"/>
-        <w:numPr>
-          <w:ilvl w:val="0"/>
-          <w:numId w:val="37"/>
-        </w:numPr>
-      </w:pPr>
-      <w:hyperlink r:id="rId11" w:history="1">
-        <w:r>
-          <w:rPr>
-            <w:rStyle w:val="Hyperlink"/>
-          </w:rPr>
-          <w:t xml:space="preserve">How to Use </w:t>
-        </w:r>
-        <w:proofErr w:type="spellStart"/>
-        <w:r>
-          <w:rPr>
-            <w:rStyle w:val="Hyperlink"/>
-          </w:rPr>
-          <w:t>Sklearn</w:t>
-        </w:r>
-        <w:proofErr w:type="spellEnd"/>
-        <w:r>
-          <w:rPr>
-            <w:rStyle w:val="Hyperlink"/>
-          </w:rPr>
-          <w:t xml:space="preserve"> Pipelines </w:t>
-        </w:r>
-        <w:proofErr w:type="gramStart"/>
-        <w:r>
-          <w:rPr>
-            <w:rStyle w:val="Hyperlink"/>
-          </w:rPr>
-          <w:t>For</w:t>
-        </w:r>
-        <w:proofErr w:type="gramEnd"/>
-        <w:r>
-          <w:rPr>
-            <w:rStyle w:val="Hyperlink"/>
-          </w:rPr>
-          <w:t xml:space="preserve"> Ridiculously Neat Code</w:t>
-        </w:r>
-      </w:hyperlink>
-    </w:p>
-    <w:p>
-      <w:pPr>
-        <w:pStyle w:val="reference"/>
-        <w:numPr>
-          <w:ilvl w:val="0"/>
-          <w:numId w:val="37"/>
-        </w:numPr>
-      </w:pPr>
-      <w:hyperlink r:id="rId12" w:history="1">
-        <w:r>
-          <w:rPr>
-            <w:rStyle w:val="Hyperlink"/>
-          </w:rPr>
-          <w:t>Pre-Process Data with Pipeline to Prevent Data Leakage during Cross-Validation</w:t>
-        </w:r>
-      </w:hyperlink>
-    </w:p>
-    <w:p>
-      <w:pPr>
-        <w:pStyle w:val="reference"/>
-        <w:numPr>
-          <w:ilvl w:val="0"/>
-          <w:numId w:val="37"/>
-        </w:numPr>
-      </w:pPr>
-      <w:hyperlink r:id="rId13" w:history="1">
-        <w:proofErr w:type="spellStart"/>
-        <w:proofErr w:type="gramStart"/>
-        <w:r>
-          <w:rPr>
-            <w:rStyle w:val="Hyperlink"/>
-          </w:rPr>
-          <w:t>sklearn.linear</w:t>
-        </w:r>
-        <w:proofErr w:type="gramEnd"/>
-        <w:r>
-          <w:rPr>
-            <w:rStyle w:val="Hyperlink"/>
-          </w:rPr>
-          <w:t>_model.LinearRegression</w:t>
-        </w:r>
-        <w:proofErr w:type="spellEnd"/>
-      </w:hyperlink>
-    </w:p>
-    <w:p>
-      <w:pPr>
-        <w:pStyle w:val="reference"/>
-        <w:numPr>
-          <w:ilvl w:val="0"/>
-          <w:numId w:val="37"/>
-        </w:numPr>
-      </w:pPr>
-      <w:hyperlink r:id="rId14" w:history="1">
-        <w:r>
-          <w:rPr>
-            <w:rStyle w:val="Hyperlink"/>
-          </w:rPr>
-          <w:t>How to Develop LASSO Regression Models in Python</w:t>
-        </w:r>
-      </w:hyperlink>
-    </w:p>
-    <w:p>
-      <w:pPr>
-        <w:pStyle w:val="reference"/>
-        <w:numPr>
-          <w:ilvl w:val="0"/>
-          <w:numId w:val="37"/>
-        </w:numPr>
-      </w:pPr>
-      <w:hyperlink r:id="rId15" w:history="1">
-        <w:r>
-          <w:rPr>
-            <w:rStyle w:val="Hyperlink"/>
-          </w:rPr>
-          <w:t>How to create a linear regression model using Scikit-Learn</w:t>
-        </w:r>
-      </w:hyperlink>
-    </w:p>
-    <w:p>
-      <w:pPr>
-        <w:pStyle w:val="reference"/>
-        <w:numPr>
-          <w:ilvl w:val="0"/>
-          <w:numId w:val="37"/>
-        </w:numPr>
-      </w:pPr>
-      <w:hyperlink r:id="rId16" w:history="1">
-        <w:r>
-          <w:rPr>
-            <w:rStyle w:val="Hyperlink"/>
-          </w:rPr>
-          <w:t>Linear Regression in Python</w:t>
-        </w:r>
-      </w:hyperlink>
-    </w:p>
-    <w:p>
-      <w:pPr>
-        <w:pStyle w:val="Heading2"/>
-      </w:pPr>
       <w:r>
-        <w:t>Code</w:t>
+        <w:t xml:space="preserve">are the most important features to the logistic regression model. The SMOTE oversampling was used to try and correct for the imbalanced data set. While this may have assisted with our predictions, care should be taken in a clinical setting since the proportions were artificially altered during the modeling. In future analyses, it may benefit the final </w:t>
       </w:r>
-    </w:p>
-    <w:p>
+      <w:proofErr w:type="spellStart"/>
       <w:r>
-        <w:t>Code begins on the following page.</w:t>
+        <w:t>preductions</w:t>
+      </w:r>
+      <w:proofErr w:type="spellEnd"/>
+      <w:r>
+        <w:t xml:space="preserve"> to consider a different algorithm that might better model the relationships between </w:t>
+      </w:r>
+      <w:proofErr w:type="gramStart"/>
+      <w:r>
+        <w:t>all of</w:t>
+      </w:r>
+      <w:proofErr w:type="gramEnd"/>
+      <w:r>
+        <w:t xml:space="preserve"> the features. </w:t>
       </w:r>
     </w:p>
     <w:sectPr>
@@ -6833,6 +6678,7 @@
   <w:style w:type="character" w:default="1" w:styleId="DefaultParagraphFont">
     <w:name w:val="Default Paragraph Font"/>
     <w:uiPriority w:val="1"/>
+    <w:semiHidden/>
     <w:unhideWhenUsed/>
   </w:style>
   <w:style w:type="table" w:default="1" w:styleId="TableNormal">

</xml_diff>